<commit_message>
commit cahier des charges + cahier de recette
</commit_message>
<xml_diff>
--- a/documentation/cahier_test.docx
+++ b/documentation/cahier_test.docx
@@ -1,6 +1,6 @@
 
 <file path=word/document.xml><?xml version="1.0" encoding="utf-8"?>
-<w:document xmlns:wpc="http://schemas.microsoft.com/office/word/2010/wordprocessingCanvas" xmlns:cx="http://schemas.microsoft.com/office/drawing/2014/chartex" xmlns:cx1="http://schemas.microsoft.com/office/drawing/2015/9/8/chartex" xmlns:cx2="http://schemas.microsoft.com/office/drawing/2015/10/21/chartex" xmlns:cx3="http://schemas.microsoft.com/office/drawing/2016/5/9/chartex" xmlns:cx4="http://schemas.microsoft.com/office/drawing/2016/5/10/chartex" xmlns:cx5="http://schemas.microsoft.com/office/drawing/2016/5/11/chartex" xmlns:cx6="http://schemas.microsoft.com/office/drawing/2016/5/12/chartex" xmlns:cx7="http://schemas.microsoft.com/office/drawing/2016/5/13/chartex" xmlns:cx8="http://schemas.microsoft.com/office/drawing/2016/5/14/chartex" xmlns:mc="http://schemas.openxmlformats.org/markup-compatibility/2006" xmlns:aink="http://schemas.microsoft.com/office/drawing/2016/ink" xmlns:am3d="http://schemas.microsoft.com/office/drawing/2017/model3d" xmlns:o="urn:schemas-microsoft-com:office:office" xmlns:r="http://schemas.openxmlformats.org/officeDocument/2006/relationships" xmlns:m="http://schemas.openxmlformats.org/officeDocument/2006/math" xmlns:v="urn:schemas-microsoft-com:vml" xmlns:wp14="http://schemas.microsoft.com/office/word/2010/wordprocessingDrawing" xmlns:wp="http://schemas.openxmlformats.org/drawingml/2006/wordprocessingDrawing" xmlns:w10="urn:schemas-microsoft-com:office:word" xmlns:w="http://schemas.openxmlformats.org/wordprocessingml/2006/main" xmlns:w14="http://schemas.microsoft.com/office/word/2010/wordml" xmlns:w15="http://schemas.microsoft.com/office/word/2012/wordml" xmlns:w16cex="http://schemas.microsoft.com/office/word/2018/wordml/cex" xmlns:w16cid="http://schemas.microsoft.com/office/word/2016/wordml/cid" xmlns:w16="http://schemas.microsoft.com/office/word/2018/wordml" xmlns:w16sdtdh="http://schemas.microsoft.com/office/word/2020/wordml/sdtdatahash" xmlns:w16se="http://schemas.microsoft.com/office/word/2015/wordml/symex" xmlns:wpg="http://schemas.microsoft.com/office/word/2010/wordprocessingGroup" xmlns:wpi="http://schemas.microsoft.com/office/word/2010/wordprocessingInk" xmlns:wne="http://schemas.microsoft.com/office/word/2006/wordml" xmlns:wps="http://schemas.microsoft.com/office/word/2010/wordprocessingShape" mc:Ignorable="w14 w15 w16se w16cid w16 w16cex w16sdtdh wp14">
+<w:document xmlns:wpc="http://schemas.microsoft.com/office/word/2010/wordprocessingCanvas" xmlns:cx="http://schemas.microsoft.com/office/drawing/2014/chartex" xmlns:mc="http://schemas.openxmlformats.org/markup-compatibility/2006" xmlns:o="urn:schemas-microsoft-com:office:office" xmlns:r="http://schemas.openxmlformats.org/officeDocument/2006/relationships" xmlns:m="http://schemas.openxmlformats.org/officeDocument/2006/math" xmlns:v="urn:schemas-microsoft-com:vml" xmlns:wp14="http://schemas.microsoft.com/office/word/2010/wordprocessingDrawing" xmlns:wp="http://schemas.openxmlformats.org/drawingml/2006/wordprocessingDrawing" xmlns:w10="urn:schemas-microsoft-com:office:word" xmlns:w="http://schemas.openxmlformats.org/wordprocessingml/2006/main" xmlns:w14="http://schemas.microsoft.com/office/word/2010/wordml" xmlns:w15="http://schemas.microsoft.com/office/word/2012/wordml" xmlns:w16se="http://schemas.microsoft.com/office/word/2015/wordml/symex" xmlns:wpg="http://schemas.microsoft.com/office/word/2010/wordprocessingGroup" xmlns:wpi="http://schemas.microsoft.com/office/word/2010/wordprocessingInk" xmlns:wne="http://schemas.microsoft.com/office/word/2006/wordml" xmlns:wps="http://schemas.microsoft.com/office/word/2010/wordprocessingShape" mc:Ignorable="w14 w15 w16se wp14">
   <w:body>
     <w:p>
       <w:pPr>
@@ -17,7 +17,23 @@
           <w:b/>
           <w:color w:val="FF0000"/>
         </w:rPr>
-        <w:t>CAHIER DE TEST POUR LE PROJET GPS</w:t>
+        <w:t>CAHIER DE TEST</w:t>
+      </w:r>
+      <w:r>
+        <w:rPr>
+          <w:b/>
+          <w:color w:val="FF0000"/>
+        </w:rPr>
+        <w:t>S</w:t>
+      </w:r>
+      <w:bookmarkStart w:id="1" w:name="_GoBack"/>
+      <w:bookmarkEnd w:id="1"/>
+      <w:r>
+        <w:rPr>
+          <w:b/>
+          <w:color w:val="FF0000"/>
+        </w:rPr>
+        <w:t xml:space="preserve"> POUR LE PROJET GPS</w:t>
       </w:r>
       <w:bookmarkEnd w:id="0"/>
     </w:p>
@@ -39,6 +55,13 @@
     </w:p>
     <w:sdt>
       <w:sdtPr>
+        <w:rPr>
+          <w:rFonts w:asciiTheme="minorHAnsi" w:eastAsiaTheme="minorHAnsi" w:hAnsiTheme="minorHAnsi" w:cstheme="minorBidi"/>
+          <w:color w:val="auto"/>
+          <w:sz w:val="22"/>
+          <w:szCs w:val="22"/>
+          <w:lang w:eastAsia="en-US"/>
+        </w:rPr>
         <w:id w:val="850222951"/>
         <w:docPartObj>
           <w:docPartGallery w:val="Table of Contents"/>
@@ -47,13 +70,8 @@
       </w:sdtPr>
       <w:sdtEndPr>
         <w:rPr>
-          <w:rFonts w:asciiTheme="minorHAnsi" w:eastAsiaTheme="minorHAnsi" w:hAnsiTheme="minorHAnsi" w:cstheme="minorBidi"/>
           <w:b/>
           <w:bCs/>
-          <w:color w:val="auto"/>
-          <w:sz w:val="22"/>
-          <w:szCs w:val="22"/>
-          <w:lang w:eastAsia="en-US"/>
         </w:rPr>
       </w:sdtEndPr>
       <w:sdtContent>
@@ -361,7 +379,7 @@
       <w:pPr>
         <w:pStyle w:val="Titre1"/>
       </w:pPr>
-      <w:bookmarkStart w:id="1" w:name="_Toc147699895"/>
+      <w:bookmarkStart w:id="2" w:name="_Toc147699895"/>
       <w:r>
         <w:t>P</w:t>
       </w:r>
@@ -371,7 +389,7 @@
       <w:r>
         <w:t xml:space="preserve"> VM</w:t>
       </w:r>
-      <w:bookmarkEnd w:id="1"/>
+      <w:bookmarkEnd w:id="2"/>
     </w:p>
     <w:p/>
     <w:tbl>
@@ -508,7 +526,31 @@
               <w:t xml:space="preserve">1) </w:t>
             </w:r>
             <w:r>
-              <w:t xml:space="preserve">Via PuTTY, accéder aux VM en se connectant avec le couple d’identifiant debian/debian. </w:t>
+              <w:t xml:space="preserve">Via </w:t>
+            </w:r>
+            <w:proofErr w:type="spellStart"/>
+            <w:r>
+              <w:t>PuTTY</w:t>
+            </w:r>
+            <w:proofErr w:type="spellEnd"/>
+            <w:r>
+              <w:t xml:space="preserve">, accéder aux VM en se connectant avec le couple d’identifiant </w:t>
+            </w:r>
+            <w:proofErr w:type="spellStart"/>
+            <w:r>
+              <w:t>debian</w:t>
+            </w:r>
+            <w:proofErr w:type="spellEnd"/>
+            <w:r>
+              <w:t>/</w:t>
+            </w:r>
+            <w:proofErr w:type="spellStart"/>
+            <w:r>
+              <w:t>debian</w:t>
+            </w:r>
+            <w:proofErr w:type="spellEnd"/>
+            <w:r>
+              <w:t xml:space="preserve">. </w:t>
             </w:r>
           </w:p>
           <w:p/>
@@ -517,8 +559,13 @@
               <w:t xml:space="preserve">2) </w:t>
             </w:r>
             <w:r>
-              <w:t>Ensuite, accéder au mode root</w:t>
-            </w:r>
+              <w:t xml:space="preserve">Ensuite, accéder au mode </w:t>
+            </w:r>
+            <w:proofErr w:type="spellStart"/>
+            <w:r>
+              <w:t>root</w:t>
+            </w:r>
+            <w:proofErr w:type="spellEnd"/>
             <w:r>
               <w:t xml:space="preserve"> avec « </w:t>
             </w:r>
@@ -543,21 +590,45 @@
             <w:r>
               <w:t>3) Rentrer la commande « </w:t>
             </w:r>
+            <w:proofErr w:type="spellStart"/>
             <w:r>
               <w:rPr>
                 <w:rFonts w:ascii="Consolas" w:hAnsi="Consolas"/>
               </w:rPr>
-              <w:t>apt-get update</w:t>
+              <w:t>apt-get</w:t>
+            </w:r>
+            <w:proofErr w:type="spellEnd"/>
+            <w:r>
+              <w:rPr>
+                <w:rFonts w:ascii="Consolas" w:hAnsi="Consolas"/>
+              </w:rPr>
+              <w:t xml:space="preserve"> update</w:t>
             </w:r>
             <w:r>
               <w:t> », et éventuellement « </w:t>
             </w:r>
+            <w:proofErr w:type="spellStart"/>
             <w:r>
               <w:rPr>
                 <w:rFonts w:ascii="Consolas" w:hAnsi="Consolas"/>
               </w:rPr>
-              <w:t>apt-get ugrade</w:t>
-            </w:r>
+              <w:t>apt-get</w:t>
+            </w:r>
+            <w:proofErr w:type="spellEnd"/>
+            <w:r>
+              <w:rPr>
+                <w:rFonts w:ascii="Consolas" w:hAnsi="Consolas"/>
+              </w:rPr>
+              <w:t xml:space="preserve"> </w:t>
+            </w:r>
+            <w:proofErr w:type="spellStart"/>
+            <w:r>
+              <w:rPr>
+                <w:rFonts w:ascii="Consolas" w:hAnsi="Consolas"/>
+              </w:rPr>
+              <w:t>ugrade</w:t>
+            </w:r>
+            <w:proofErr w:type="spellEnd"/>
             <w:r>
               <w:t> » afin d’être sûr que les VMS soient à jour</w:t>
             </w:r>
@@ -684,24 +755,98 @@
             <w:r>
               <w:t>« </w:t>
             </w:r>
+            <w:proofErr w:type="spellStart"/>
             <w:r>
               <w:rPr>
                 <w:rFonts w:ascii="Consolas" w:hAnsi="Consolas"/>
               </w:rPr>
-              <w:t>apt-get install apache2</w:t>
+              <w:t>apt-get</w:t>
+            </w:r>
+            <w:proofErr w:type="spellEnd"/>
+            <w:r>
+              <w:rPr>
+                <w:rFonts w:ascii="Consolas" w:hAnsi="Consolas"/>
+              </w:rPr>
+              <w:t xml:space="preserve"> </w:t>
+            </w:r>
+            <w:proofErr w:type="spellStart"/>
+            <w:r>
+              <w:rPr>
+                <w:rFonts w:ascii="Consolas" w:hAnsi="Consolas"/>
+              </w:rPr>
+              <w:t>install</w:t>
+            </w:r>
+            <w:proofErr w:type="spellEnd"/>
+            <w:r>
+              <w:rPr>
+                <w:rFonts w:ascii="Consolas" w:hAnsi="Consolas"/>
+              </w:rPr>
+              <w:t xml:space="preserve"> apache2</w:t>
             </w:r>
             <w:r>
               <w:t> »</w:t>
             </w:r>
             <w:r>
-              <w:t xml:space="preserve"> ainsi que php avec « </w:t>
-            </w:r>
+              <w:t xml:space="preserve"> ainsi que </w:t>
+            </w:r>
+            <w:proofErr w:type="spellStart"/>
+            <w:r>
+              <w:t>php</w:t>
+            </w:r>
+            <w:proofErr w:type="spellEnd"/>
+            <w:r>
+              <w:t xml:space="preserve"> avec « </w:t>
+            </w:r>
+            <w:proofErr w:type="spellStart"/>
             <w:r>
               <w:rPr>
                 <w:rFonts w:ascii="Consolas" w:hAnsi="Consolas"/>
               </w:rPr>
-              <w:t>apt-get install php7.4 php-mysql php-xml</w:t>
-            </w:r>
+              <w:t>apt-get</w:t>
+            </w:r>
+            <w:proofErr w:type="spellEnd"/>
+            <w:r>
+              <w:rPr>
+                <w:rFonts w:ascii="Consolas" w:hAnsi="Consolas"/>
+              </w:rPr>
+              <w:t xml:space="preserve"> </w:t>
+            </w:r>
+            <w:proofErr w:type="spellStart"/>
+            <w:r>
+              <w:rPr>
+                <w:rFonts w:ascii="Consolas" w:hAnsi="Consolas"/>
+              </w:rPr>
+              <w:t>install</w:t>
+            </w:r>
+            <w:proofErr w:type="spellEnd"/>
+            <w:r>
+              <w:rPr>
+                <w:rFonts w:ascii="Consolas" w:hAnsi="Consolas"/>
+              </w:rPr>
+              <w:t xml:space="preserve"> php7.4 </w:t>
+            </w:r>
+            <w:proofErr w:type="spellStart"/>
+            <w:r>
+              <w:rPr>
+                <w:rFonts w:ascii="Consolas" w:hAnsi="Consolas"/>
+              </w:rPr>
+              <w:t>php-mysql</w:t>
+            </w:r>
+            <w:proofErr w:type="spellEnd"/>
+            <w:r>
+              <w:rPr>
+                <w:rFonts w:ascii="Consolas" w:hAnsi="Consolas"/>
+              </w:rPr>
+              <w:t xml:space="preserve"> </w:t>
+            </w:r>
+            <w:proofErr w:type="spellStart"/>
+            <w:r>
+              <w:rPr>
+                <w:rFonts w:ascii="Consolas" w:hAnsi="Consolas"/>
+              </w:rPr>
+              <w:t>php-xml</w:t>
+            </w:r>
+            <w:proofErr w:type="spellEnd"/>
             <w:r>
               <w:t> »</w:t>
             </w:r>
@@ -712,23 +857,77 @@
           <w:p/>
           <w:p>
             <w:r>
-              <w:t>2) Sur la VM 192.16864.157, on installe pour la BDD MariaDB avec « </w:t>
-            </w:r>
+              <w:t xml:space="preserve">2) Sur la VM 192.16864.157, on installe pour la BDD </w:t>
+            </w:r>
+            <w:proofErr w:type="spellStart"/>
+            <w:r>
+              <w:t>MariaDB</w:t>
+            </w:r>
+            <w:proofErr w:type="spellEnd"/>
+            <w:r>
+              <w:t xml:space="preserve"> avec « </w:t>
+            </w:r>
+            <w:proofErr w:type="spellStart"/>
             <w:r>
               <w:rPr>
                 <w:rFonts w:ascii="Consolas" w:hAnsi="Consolas"/>
               </w:rPr>
-              <w:t>apt-get install mariadb-server </w:t>
-            </w:r>
-            <w:r>
-              <w:t>», ainsi que mysql avec « </w:t>
-            </w:r>
+              <w:t>apt-get</w:t>
+            </w:r>
+            <w:proofErr w:type="spellEnd"/>
             <w:r>
               <w:rPr>
                 <w:rFonts w:ascii="Consolas" w:hAnsi="Consolas"/>
               </w:rPr>
+              <w:t xml:space="preserve"> </w:t>
+            </w:r>
+            <w:proofErr w:type="spellStart"/>
+            <w:r>
+              <w:rPr>
+                <w:rFonts w:ascii="Consolas" w:hAnsi="Consolas"/>
+              </w:rPr>
+              <w:t>install</w:t>
+            </w:r>
+            <w:proofErr w:type="spellEnd"/>
+            <w:r>
+              <w:rPr>
+                <w:rFonts w:ascii="Consolas" w:hAnsi="Consolas"/>
+              </w:rPr>
+              <w:t xml:space="preserve"> </w:t>
+            </w:r>
+            <w:proofErr w:type="spellStart"/>
+            <w:r>
+              <w:rPr>
+                <w:rFonts w:ascii="Consolas" w:hAnsi="Consolas"/>
+              </w:rPr>
+              <w:t>mariadb</w:t>
+            </w:r>
+            <w:proofErr w:type="spellEnd"/>
+            <w:r>
+              <w:rPr>
+                <w:rFonts w:ascii="Consolas" w:hAnsi="Consolas"/>
+              </w:rPr>
+              <w:t>-server </w:t>
+            </w:r>
+            <w:r>
+              <w:t xml:space="preserve">», ainsi que </w:t>
+            </w:r>
+            <w:proofErr w:type="spellStart"/>
+            <w:r>
+              <w:t>mysql</w:t>
+            </w:r>
+            <w:proofErr w:type="spellEnd"/>
+            <w:r>
+              <w:t xml:space="preserve"> avec « </w:t>
+            </w:r>
+            <w:proofErr w:type="spellStart"/>
+            <w:r>
+              <w:rPr>
+                <w:rFonts w:ascii="Consolas" w:hAnsi="Consolas"/>
+              </w:rPr>
               <w:t>mysql_secure_installation</w:t>
             </w:r>
+            <w:proofErr w:type="spellEnd"/>
             <w:r>
               <w:t> »</w:t>
             </w:r>
@@ -750,7 +949,15 @@
           <w:p/>
           <w:p>
             <w:r>
-              <w:t>2) La page d’accueil de PhpmyAdmin s’affiche bien.</w:t>
+              <w:t xml:space="preserve">2) La page d’accueil de </w:t>
+            </w:r>
+            <w:proofErr w:type="spellStart"/>
+            <w:r>
+              <w:t>PhpmyAdmin</w:t>
+            </w:r>
+            <w:proofErr w:type="spellEnd"/>
+            <w:r>
+              <w:t xml:space="preserve"> s’affiche bien.</w:t>
             </w:r>
           </w:p>
           <w:p/>
@@ -875,11 +1082,47 @@
             <w:r>
               <w:t>1)  Sur les deux VM, on vient installer Samba avec « </w:t>
             </w:r>
+            <w:proofErr w:type="spellStart"/>
             <w:r>
               <w:rPr>
                 <w:rFonts w:ascii="Consolas" w:hAnsi="Consolas"/>
               </w:rPr>
-              <w:t>apt-get install samba samba-common-bin</w:t>
+              <w:t>apt-get</w:t>
+            </w:r>
+            <w:proofErr w:type="spellEnd"/>
+            <w:r>
+              <w:rPr>
+                <w:rFonts w:ascii="Consolas" w:hAnsi="Consolas"/>
+              </w:rPr>
+              <w:t xml:space="preserve"> </w:t>
+            </w:r>
+            <w:proofErr w:type="spellStart"/>
+            <w:r>
+              <w:rPr>
+                <w:rFonts w:ascii="Consolas" w:hAnsi="Consolas"/>
+              </w:rPr>
+              <w:t>install</w:t>
+            </w:r>
+            <w:proofErr w:type="spellEnd"/>
+            <w:r>
+              <w:rPr>
+                <w:rFonts w:ascii="Consolas" w:hAnsi="Consolas"/>
+              </w:rPr>
+              <w:t xml:space="preserve"> samba samba-</w:t>
+            </w:r>
+            <w:proofErr w:type="spellStart"/>
+            <w:r>
+              <w:rPr>
+                <w:rFonts w:ascii="Consolas" w:hAnsi="Consolas"/>
+              </w:rPr>
+              <w:t>common</w:t>
+            </w:r>
+            <w:proofErr w:type="spellEnd"/>
+            <w:r>
+              <w:rPr>
+                <w:rFonts w:ascii="Consolas" w:hAnsi="Consolas"/>
+              </w:rPr>
+              <w:t>-bin</w:t>
             </w:r>
             <w:r>
               <w:t> »</w:t>
@@ -931,8 +1174,9 @@
       <w:pPr>
         <w:pStyle w:val="Titre1"/>
       </w:pPr>
-      <w:bookmarkStart w:id="2" w:name="_Toc147699896"/>
+      <w:bookmarkStart w:id="3" w:name="_Toc147699896"/>
       <w:r>
+        <w:lastRenderedPageBreak/>
         <w:t>P</w:t>
       </w:r>
       <w:r>
@@ -944,7 +1188,7 @@
       <w:r>
         <w:t>BDD</w:t>
       </w:r>
-      <w:bookmarkEnd w:id="2"/>
+      <w:bookmarkEnd w:id="3"/>
     </w:p>
     <w:p/>
     <w:tbl>
@@ -1093,35 +1337,7 @@
                   <w:rStyle w:val="Lienhypertexte"/>
                   <w:bCs/>
                 </w:rPr>
-                <w:t>http://192.168.</w:t>
-              </w:r>
-              <w:r>
-                <w:rPr>
-                  <w:rStyle w:val="Lienhypertexte"/>
-                  <w:bCs/>
-                </w:rPr>
-                <w:t>64</w:t>
-              </w:r>
-              <w:r>
-                <w:rPr>
-                  <w:rStyle w:val="Lienhypertexte"/>
-                  <w:bCs/>
-                </w:rPr>
-                <w:t>.</w:t>
-              </w:r>
-              <w:r>
-                <w:rPr>
-                  <w:rStyle w:val="Lienhypertexte"/>
-                  <w:bCs/>
-                </w:rPr>
-                <w:t>157</w:t>
-              </w:r>
-              <w:r>
-                <w:rPr>
-                  <w:rStyle w:val="Lienhypertexte"/>
-                  <w:bCs/>
-                </w:rPr>
-                <w:t>/phpmyadmin</w:t>
+                <w:t>http://192.168.64.157/phpmyadmin</w:t>
               </w:r>
             </w:hyperlink>
           </w:p>
@@ -1162,7 +1378,35 @@
               <w:rPr>
                 <w:bCs/>
               </w:rPr>
-              <w:t>3) La connexion s’effectue bien via le couple d’identifiants root/root.</w:t>
+              <w:t xml:space="preserve">3) La connexion s’effectue bien via le couple d’identifiants </w:t>
+            </w:r>
+            <w:proofErr w:type="spellStart"/>
+            <w:r>
+              <w:rPr>
+                <w:bCs/>
+              </w:rPr>
+              <w:t>root</w:t>
+            </w:r>
+            <w:proofErr w:type="spellEnd"/>
+            <w:r>
+              <w:rPr>
+                <w:bCs/>
+              </w:rPr>
+              <w:t>/</w:t>
+            </w:r>
+            <w:proofErr w:type="spellStart"/>
+            <w:r>
+              <w:rPr>
+                <w:bCs/>
+              </w:rPr>
+              <w:t>root</w:t>
+            </w:r>
+            <w:proofErr w:type="spellEnd"/>
+            <w:r>
+              <w:rPr>
+                <w:bCs/>
+              </w:rPr>
+              <w:t>.</w:t>
             </w:r>
           </w:p>
         </w:tc>
@@ -1190,11 +1434,19 @@
                 <w:bCs/>
               </w:rPr>
             </w:pPr>
-            <w:r>
-              <w:rPr>
-                <w:bCs/>
-              </w:rPr>
-              <w:t>PhpMyAdmin est accessible et fonctionnel</w:t>
+            <w:proofErr w:type="spellStart"/>
+            <w:r>
+              <w:rPr>
+                <w:bCs/>
+              </w:rPr>
+              <w:t>PhpMyAdmin</w:t>
+            </w:r>
+            <w:proofErr w:type="spellEnd"/>
+            <w:r>
+              <w:rPr>
+                <w:bCs/>
+              </w:rPr>
+              <w:t xml:space="preserve"> est accessible et fonctionnel</w:t>
             </w:r>
             <w:r>
               <w:rPr>
@@ -1326,27 +1578,83 @@
               <w:rPr>
                 <w:bCs/>
               </w:rPr>
-              <w:t>1) La BDD « Base_PROJET » est créée.</w:t>
-            </w:r>
-          </w:p>
-          <w:p>
-            <w:pPr>
-              <w:rPr>
-                <w:bCs/>
-              </w:rPr>
-            </w:pPr>
-          </w:p>
-          <w:p>
-            <w:pPr>
-              <w:rPr>
-                <w:bCs/>
-              </w:rPr>
-            </w:pPr>
-            <w:r>
-              <w:rPr>
-                <w:bCs/>
-              </w:rPr>
-              <w:t>2) Un utilisateur « dudule » avec en mdp « root » et tous les droits existe.</w:t>
+              <w:t>1) La BDD « </w:t>
+            </w:r>
+            <w:proofErr w:type="spellStart"/>
+            <w:r>
+              <w:rPr>
+                <w:bCs/>
+              </w:rPr>
+              <w:t>Base_PROJET</w:t>
+            </w:r>
+            <w:proofErr w:type="spellEnd"/>
+            <w:r>
+              <w:rPr>
+                <w:bCs/>
+              </w:rPr>
+              <w:t> » est créée.</w:t>
+            </w:r>
+          </w:p>
+          <w:p>
+            <w:pPr>
+              <w:rPr>
+                <w:bCs/>
+              </w:rPr>
+            </w:pPr>
+          </w:p>
+          <w:p>
+            <w:pPr>
+              <w:rPr>
+                <w:bCs/>
+              </w:rPr>
+            </w:pPr>
+            <w:r>
+              <w:rPr>
+                <w:bCs/>
+              </w:rPr>
+              <w:t>2) Un utilisateur « </w:t>
+            </w:r>
+            <w:proofErr w:type="spellStart"/>
+            <w:r>
+              <w:rPr>
+                <w:bCs/>
+              </w:rPr>
+              <w:t>dudule</w:t>
+            </w:r>
+            <w:proofErr w:type="spellEnd"/>
+            <w:r>
+              <w:rPr>
+                <w:bCs/>
+              </w:rPr>
+              <w:t xml:space="preserve"> » avec en </w:t>
+            </w:r>
+            <w:proofErr w:type="spellStart"/>
+            <w:r>
+              <w:rPr>
+                <w:bCs/>
+              </w:rPr>
+              <w:t>mdp</w:t>
+            </w:r>
+            <w:proofErr w:type="spellEnd"/>
+            <w:r>
+              <w:rPr>
+                <w:bCs/>
+              </w:rPr>
+              <w:t xml:space="preserve"> « </w:t>
+            </w:r>
+            <w:proofErr w:type="spellStart"/>
+            <w:r>
+              <w:rPr>
+                <w:bCs/>
+              </w:rPr>
+              <w:t>root</w:t>
+            </w:r>
+            <w:proofErr w:type="spellEnd"/>
+            <w:r>
+              <w:rPr>
+                <w:bCs/>
+              </w:rPr>
+              <w:t> » et tous les droits existe.</w:t>
             </w:r>
           </w:p>
           <w:p>
@@ -1515,7 +1823,7 @@
       <w:pPr>
         <w:pStyle w:val="Titre1"/>
       </w:pPr>
-      <w:bookmarkStart w:id="3" w:name="_Toc147699897"/>
+      <w:bookmarkStart w:id="4" w:name="_Toc147699897"/>
       <w:r>
         <w:lastRenderedPageBreak/>
         <w:t>P</w:t>
@@ -1529,7 +1837,7 @@
       <w:r>
         <w:t>SITE</w:t>
       </w:r>
-      <w:bookmarkEnd w:id="3"/>
+      <w:bookmarkEnd w:id="4"/>
     </w:p>
     <w:p>
       <w:pPr>
@@ -1685,13 +1993,15 @@
           </w:tcPr>
           <w:p>
             <w:r>
-              <w:t xml:space="preserve">1)  </w:t>
-            </w:r>
-            <w:r>
-              <w:t>S</w:t>
-            </w:r>
-            <w:r>
-              <w:t>e rendre sur la page « inscription.php »</w:t>
+              <w:t>1)  Se rendre sur la page « </w:t>
+            </w:r>
+            <w:proofErr w:type="spellStart"/>
+            <w:r>
+              <w:t>inscription.php</w:t>
+            </w:r>
+            <w:proofErr w:type="spellEnd"/>
+            <w:r>
+              <w:t> »</w:t>
             </w:r>
             <w:r>
               <w:t>.</w:t>
@@ -1809,7 +2119,21 @@
               <w:rPr>
                 <w:bCs/>
               </w:rPr>
-              <w:t>Afficher la page d’acceuil.</w:t>
+              <w:t>Afficher la page d’</w:t>
+            </w:r>
+            <w:proofErr w:type="spellStart"/>
+            <w:r>
+              <w:rPr>
+                <w:bCs/>
+              </w:rPr>
+              <w:t>acceuil</w:t>
+            </w:r>
+            <w:proofErr w:type="spellEnd"/>
+            <w:r>
+              <w:rPr>
+                <w:bCs/>
+              </w:rPr>
+              <w:t>.</w:t>
             </w:r>
           </w:p>
         </w:tc>
@@ -1912,11 +2236,13 @@
             <w:r>
               <w:t>1)  Se rendre sur la page « </w:t>
             </w:r>
-            <w:r>
-              <w:t>index</w:t>
-            </w:r>
-            <w:r>
-              <w:t>.php »</w:t>
+            <w:proofErr w:type="spellStart"/>
+            <w:r>
+              <w:t>index.php</w:t>
+            </w:r>
+            <w:proofErr w:type="spellEnd"/>
+            <w:r>
+              <w:t> »</w:t>
             </w:r>
             <w:r>
               <w:t>.</w:t>
@@ -1933,31 +2259,7 @@
               <w:rPr>
                 <w:bCs/>
               </w:rPr>
-              <w:t>2) S</w:t>
-            </w:r>
-            <w:r>
-              <w:rPr>
-                <w:bCs/>
-              </w:rPr>
-              <w:t>e connecter</w:t>
-            </w:r>
-            <w:r>
-              <w:rPr>
-                <w:bCs/>
-              </w:rPr>
-              <w:t xml:space="preserve"> via </w:t>
-            </w:r>
-            <w:r>
-              <w:rPr>
-                <w:bCs/>
-              </w:rPr>
-              <w:t>son</w:t>
-            </w:r>
-            <w:r>
-              <w:rPr>
-                <w:bCs/>
-              </w:rPr>
-              <w:t xml:space="preserve"> couple de login / mot de pas</w:t>
+              <w:t>2) Se connecter via son couple de login / mot de pas</w:t>
             </w:r>
             <w:r>
               <w:rPr>
@@ -2580,13 +2882,7 @@
               <w:rPr>
                 <w:bCs/>
               </w:rPr>
-              <w:t xml:space="preserve">4) </w:t>
-            </w:r>
-            <w:r>
-              <w:rPr>
-                <w:bCs/>
-              </w:rPr>
-              <w:t>Choisir l’option « Supprimer » et confirmer son choix</w:t>
+              <w:t>4) Choisir l’option « Supprimer » et confirmer son choix</w:t>
             </w:r>
             <w:r>
               <w:rPr>
@@ -2684,19 +2980,7 @@
               <w:rPr>
                 <w:bCs/>
               </w:rPr>
-              <w:t>utilisateur est en mesure de pouvoir</w:t>
-            </w:r>
-            <w:r>
-              <w:rPr>
-                <w:bCs/>
-              </w:rPr>
-              <w:t xml:space="preserve"> supprimer </w:t>
-            </w:r>
-            <w:r>
-              <w:rPr>
-                <w:bCs/>
-              </w:rPr>
-              <w:t>son compte.</w:t>
+              <w:t>utilisateur est en mesure de pouvoir supprimer son compte.</w:t>
             </w:r>
           </w:p>
         </w:tc>
@@ -2849,71 +3133,47 @@
               <w:rPr>
                 <w:bCs/>
               </w:rPr>
-              <w:t xml:space="preserve"> L’</w:t>
-            </w:r>
-            <w:r>
-              <w:rPr>
-                <w:bCs/>
-              </w:rPr>
-              <w:t>Admin</w:t>
-            </w:r>
-            <w:r>
-              <w:rPr>
-                <w:bCs/>
-              </w:rPr>
-              <w:t xml:space="preserve"> est connecté à son compte.</w:t>
-            </w:r>
-          </w:p>
-          <w:p>
-            <w:pPr>
-              <w:rPr>
-                <w:bCs/>
-              </w:rPr>
-            </w:pPr>
-          </w:p>
-          <w:p>
-            <w:pPr>
-              <w:rPr>
-                <w:bCs/>
-              </w:rPr>
-            </w:pPr>
-            <w:r>
-              <w:rPr>
-                <w:bCs/>
-              </w:rPr>
-              <w:t xml:space="preserve">2) Cliquer </w:t>
-            </w:r>
-            <w:r>
-              <w:rPr>
-                <w:bCs/>
-              </w:rPr>
-              <w:t>sur la page spécifique « Admin ».</w:t>
-            </w:r>
-          </w:p>
-          <w:p>
-            <w:pPr>
-              <w:rPr>
-                <w:bCs/>
-              </w:rPr>
-            </w:pPr>
-          </w:p>
-          <w:p>
-            <w:pPr>
-              <w:rPr>
-                <w:bCs/>
-              </w:rPr>
-            </w:pPr>
-            <w:r>
-              <w:rPr>
-                <w:bCs/>
-              </w:rPr>
-              <w:t xml:space="preserve">3) </w:t>
-            </w:r>
-            <w:r>
-              <w:rPr>
-                <w:bCs/>
-              </w:rPr>
-              <w:t>Choisir l’utilisateur qu’il souhaite modifier.</w:t>
+              <w:t xml:space="preserve"> L’Admin est connecté à son compte.</w:t>
+            </w:r>
+          </w:p>
+          <w:p>
+            <w:pPr>
+              <w:rPr>
+                <w:bCs/>
+              </w:rPr>
+            </w:pPr>
+          </w:p>
+          <w:p>
+            <w:pPr>
+              <w:rPr>
+                <w:bCs/>
+              </w:rPr>
+            </w:pPr>
+            <w:r>
+              <w:rPr>
+                <w:bCs/>
+              </w:rPr>
+              <w:t>2) Cliquer sur la page spécifique « Admin ».</w:t>
+            </w:r>
+          </w:p>
+          <w:p>
+            <w:pPr>
+              <w:rPr>
+                <w:bCs/>
+              </w:rPr>
+            </w:pPr>
+          </w:p>
+          <w:p>
+            <w:pPr>
+              <w:rPr>
+                <w:bCs/>
+              </w:rPr>
+            </w:pPr>
+            <w:r>
+              <w:rPr>
+                <w:bCs/>
+              </w:rPr>
+              <w:t>3) Choisir l’utilisateur qu’il souhaite modifier.</w:t>
             </w:r>
           </w:p>
         </w:tc>
@@ -3244,7 +3504,7 @@
 </file>
 
 <file path=word/endnotes.xml><?xml version="1.0" encoding="utf-8"?>
-<w:endnotes xmlns:wpc="http://schemas.microsoft.com/office/word/2010/wordprocessingCanvas" xmlns:cx="http://schemas.microsoft.com/office/drawing/2014/chartex" xmlns:cx1="http://schemas.microsoft.com/office/drawing/2015/9/8/chartex" xmlns:cx2="http://schemas.microsoft.com/office/drawing/2015/10/21/chartex" xmlns:cx3="http://schemas.microsoft.com/office/drawing/2016/5/9/chartex" xmlns:cx4="http://schemas.microsoft.com/office/drawing/2016/5/10/chartex" xmlns:cx5="http://schemas.microsoft.com/office/drawing/2016/5/11/chartex" xmlns:cx6="http://schemas.microsoft.com/office/drawing/2016/5/12/chartex" xmlns:cx7="http://schemas.microsoft.com/office/drawing/2016/5/13/chartex" xmlns:cx8="http://schemas.microsoft.com/office/drawing/2016/5/14/chartex" xmlns:mc="http://schemas.openxmlformats.org/markup-compatibility/2006" xmlns:aink="http://schemas.microsoft.com/office/drawing/2016/ink" xmlns:am3d="http://schemas.microsoft.com/office/drawing/2017/model3d" xmlns:o="urn:schemas-microsoft-com:office:office" xmlns:r="http://schemas.openxmlformats.org/officeDocument/2006/relationships" xmlns:m="http://schemas.openxmlformats.org/officeDocument/2006/math" xmlns:v="urn:schemas-microsoft-com:vml" xmlns:wp14="http://schemas.microsoft.com/office/word/2010/wordprocessingDrawing" xmlns:wp="http://schemas.openxmlformats.org/drawingml/2006/wordprocessingDrawing" xmlns:w10="urn:schemas-microsoft-com:office:word" xmlns:w="http://schemas.openxmlformats.org/wordprocessingml/2006/main" xmlns:w14="http://schemas.microsoft.com/office/word/2010/wordml" xmlns:w15="http://schemas.microsoft.com/office/word/2012/wordml" xmlns:w16cex="http://schemas.microsoft.com/office/word/2018/wordml/cex" xmlns:w16cid="http://schemas.microsoft.com/office/word/2016/wordml/cid" xmlns:w16="http://schemas.microsoft.com/office/word/2018/wordml" xmlns:w16sdtdh="http://schemas.microsoft.com/office/word/2020/wordml/sdtdatahash" xmlns:w16se="http://schemas.microsoft.com/office/word/2015/wordml/symex" xmlns:wpg="http://schemas.microsoft.com/office/word/2010/wordprocessingGroup" xmlns:wpi="http://schemas.microsoft.com/office/word/2010/wordprocessingInk" xmlns:wne="http://schemas.microsoft.com/office/word/2006/wordml" xmlns:wps="http://schemas.microsoft.com/office/word/2010/wordprocessingShape" mc:Ignorable="w14 w15 w16se w16cid w16 w16cex w16sdtdh wp14">
+<w:endnotes xmlns:wpc="http://schemas.microsoft.com/office/word/2010/wordprocessingCanvas" xmlns:cx="http://schemas.microsoft.com/office/drawing/2014/chartex" xmlns:mc="http://schemas.openxmlformats.org/markup-compatibility/2006" xmlns:o="urn:schemas-microsoft-com:office:office" xmlns:r="http://schemas.openxmlformats.org/officeDocument/2006/relationships" xmlns:m="http://schemas.openxmlformats.org/officeDocument/2006/math" xmlns:v="urn:schemas-microsoft-com:vml" xmlns:wp14="http://schemas.microsoft.com/office/word/2010/wordprocessingDrawing" xmlns:wp="http://schemas.openxmlformats.org/drawingml/2006/wordprocessingDrawing" xmlns:w10="urn:schemas-microsoft-com:office:word" xmlns:w="http://schemas.openxmlformats.org/wordprocessingml/2006/main" xmlns:w14="http://schemas.microsoft.com/office/word/2010/wordml" xmlns:w15="http://schemas.microsoft.com/office/word/2012/wordml" xmlns:w16se="http://schemas.microsoft.com/office/word/2015/wordml/symex" xmlns:wpg="http://schemas.microsoft.com/office/word/2010/wordprocessingGroup" xmlns:wpi="http://schemas.microsoft.com/office/word/2010/wordprocessingInk" xmlns:wne="http://schemas.microsoft.com/office/word/2006/wordml" xmlns:wps="http://schemas.microsoft.com/office/word/2010/wordprocessingShape" mc:Ignorable="w14 w15 w16se wp14">
   <w:endnote w:type="separator" w:id="-1">
     <w:p>
       <w:pPr>
@@ -3269,7 +3529,7 @@
 </file>
 
 <file path=word/footer1.xml><?xml version="1.0" encoding="utf-8"?>
-<w:ftr xmlns:wpc="http://schemas.microsoft.com/office/word/2010/wordprocessingCanvas" xmlns:cx="http://schemas.microsoft.com/office/drawing/2014/chartex" xmlns:cx1="http://schemas.microsoft.com/office/drawing/2015/9/8/chartex" xmlns:cx2="http://schemas.microsoft.com/office/drawing/2015/10/21/chartex" xmlns:cx3="http://schemas.microsoft.com/office/drawing/2016/5/9/chartex" xmlns:cx4="http://schemas.microsoft.com/office/drawing/2016/5/10/chartex" xmlns:cx5="http://schemas.microsoft.com/office/drawing/2016/5/11/chartex" xmlns:cx6="http://schemas.microsoft.com/office/drawing/2016/5/12/chartex" xmlns:cx7="http://schemas.microsoft.com/office/drawing/2016/5/13/chartex" xmlns:cx8="http://schemas.microsoft.com/office/drawing/2016/5/14/chartex" xmlns:mc="http://schemas.openxmlformats.org/markup-compatibility/2006" xmlns:aink="http://schemas.microsoft.com/office/drawing/2016/ink" xmlns:am3d="http://schemas.microsoft.com/office/drawing/2017/model3d" xmlns:o="urn:schemas-microsoft-com:office:office" xmlns:r="http://schemas.openxmlformats.org/officeDocument/2006/relationships" xmlns:m="http://schemas.openxmlformats.org/officeDocument/2006/math" xmlns:v="urn:schemas-microsoft-com:vml" xmlns:wp14="http://schemas.microsoft.com/office/word/2010/wordprocessingDrawing" xmlns:wp="http://schemas.openxmlformats.org/drawingml/2006/wordprocessingDrawing" xmlns:w10="urn:schemas-microsoft-com:office:word" xmlns:w="http://schemas.openxmlformats.org/wordprocessingml/2006/main" xmlns:w14="http://schemas.microsoft.com/office/word/2010/wordml" xmlns:w15="http://schemas.microsoft.com/office/word/2012/wordml" xmlns:w16cex="http://schemas.microsoft.com/office/word/2018/wordml/cex" xmlns:w16cid="http://schemas.microsoft.com/office/word/2016/wordml/cid" xmlns:w16="http://schemas.microsoft.com/office/word/2018/wordml" xmlns:w16sdtdh="http://schemas.microsoft.com/office/word/2020/wordml/sdtdatahash" xmlns:w16se="http://schemas.microsoft.com/office/word/2015/wordml/symex" xmlns:wpg="http://schemas.microsoft.com/office/word/2010/wordprocessingGroup" xmlns:wpi="http://schemas.microsoft.com/office/word/2010/wordprocessingInk" xmlns:wne="http://schemas.microsoft.com/office/word/2006/wordml" xmlns:wps="http://schemas.microsoft.com/office/word/2010/wordprocessingShape" mc:Ignorable="w14 w15 w16se w16cid w16 w16cex w16sdtdh wp14">
+<w:ftr xmlns:wpc="http://schemas.microsoft.com/office/word/2010/wordprocessingCanvas" xmlns:cx="http://schemas.microsoft.com/office/drawing/2014/chartex" xmlns:mc="http://schemas.openxmlformats.org/markup-compatibility/2006" xmlns:o="urn:schemas-microsoft-com:office:office" xmlns:r="http://schemas.openxmlformats.org/officeDocument/2006/relationships" xmlns:m="http://schemas.openxmlformats.org/officeDocument/2006/math" xmlns:v="urn:schemas-microsoft-com:vml" xmlns:wp14="http://schemas.microsoft.com/office/word/2010/wordprocessingDrawing" xmlns:wp="http://schemas.openxmlformats.org/drawingml/2006/wordprocessingDrawing" xmlns:w10="urn:schemas-microsoft-com:office:word" xmlns:w="http://schemas.openxmlformats.org/wordprocessingml/2006/main" xmlns:w14="http://schemas.microsoft.com/office/word/2010/wordml" xmlns:w15="http://schemas.microsoft.com/office/word/2012/wordml" xmlns:w16se="http://schemas.microsoft.com/office/word/2015/wordml/symex" xmlns:wpg="http://schemas.microsoft.com/office/word/2010/wordprocessingGroup" xmlns:wpi="http://schemas.microsoft.com/office/word/2010/wordprocessingInk" xmlns:wne="http://schemas.microsoft.com/office/word/2006/wordml" xmlns:wps="http://schemas.microsoft.com/office/word/2010/wordprocessingShape" mc:Ignorable="w14 w15 w16se wp14">
   <w:sdt>
     <w:sdtPr>
       <w:id w:val="-422107830"/>
@@ -3278,6 +3538,7 @@
         <w:docPartUnique/>
       </w:docPartObj>
     </w:sdtPr>
+    <w:sdtEndPr/>
     <w:sdtContent>
       <w:p>
         <w:pPr>
@@ -3297,7 +3558,10 @@
           <w:fldChar w:fldCharType="separate"/>
         </w:r>
         <w:r>
-          <w:t>2</w:t>
+          <w:rPr>
+            <w:noProof/>
+          </w:rPr>
+          <w:t>4</w:t>
         </w:r>
         <w:r>
           <w:fldChar w:fldCharType="end"/>
@@ -3314,7 +3578,7 @@
 </file>
 
 <file path=word/footnotes.xml><?xml version="1.0" encoding="utf-8"?>
-<w:footnotes xmlns:wpc="http://schemas.microsoft.com/office/word/2010/wordprocessingCanvas" xmlns:cx="http://schemas.microsoft.com/office/drawing/2014/chartex" xmlns:cx1="http://schemas.microsoft.com/office/drawing/2015/9/8/chartex" xmlns:cx2="http://schemas.microsoft.com/office/drawing/2015/10/21/chartex" xmlns:cx3="http://schemas.microsoft.com/office/drawing/2016/5/9/chartex" xmlns:cx4="http://schemas.microsoft.com/office/drawing/2016/5/10/chartex" xmlns:cx5="http://schemas.microsoft.com/office/drawing/2016/5/11/chartex" xmlns:cx6="http://schemas.microsoft.com/office/drawing/2016/5/12/chartex" xmlns:cx7="http://schemas.microsoft.com/office/drawing/2016/5/13/chartex" xmlns:cx8="http://schemas.microsoft.com/office/drawing/2016/5/14/chartex" xmlns:mc="http://schemas.openxmlformats.org/markup-compatibility/2006" xmlns:aink="http://schemas.microsoft.com/office/drawing/2016/ink" xmlns:am3d="http://schemas.microsoft.com/office/drawing/2017/model3d" xmlns:o="urn:schemas-microsoft-com:office:office" xmlns:r="http://schemas.openxmlformats.org/officeDocument/2006/relationships" xmlns:m="http://schemas.openxmlformats.org/officeDocument/2006/math" xmlns:v="urn:schemas-microsoft-com:vml" xmlns:wp14="http://schemas.microsoft.com/office/word/2010/wordprocessingDrawing" xmlns:wp="http://schemas.openxmlformats.org/drawingml/2006/wordprocessingDrawing" xmlns:w10="urn:schemas-microsoft-com:office:word" xmlns:w="http://schemas.openxmlformats.org/wordprocessingml/2006/main" xmlns:w14="http://schemas.microsoft.com/office/word/2010/wordml" xmlns:w15="http://schemas.microsoft.com/office/word/2012/wordml" xmlns:w16cex="http://schemas.microsoft.com/office/word/2018/wordml/cex" xmlns:w16cid="http://schemas.microsoft.com/office/word/2016/wordml/cid" xmlns:w16="http://schemas.microsoft.com/office/word/2018/wordml" xmlns:w16sdtdh="http://schemas.microsoft.com/office/word/2020/wordml/sdtdatahash" xmlns:w16se="http://schemas.microsoft.com/office/word/2015/wordml/symex" xmlns:wpg="http://schemas.microsoft.com/office/word/2010/wordprocessingGroup" xmlns:wpi="http://schemas.microsoft.com/office/word/2010/wordprocessingInk" xmlns:wne="http://schemas.microsoft.com/office/word/2006/wordml" xmlns:wps="http://schemas.microsoft.com/office/word/2010/wordprocessingShape" mc:Ignorable="w14 w15 w16se w16cid w16 w16cex w16sdtdh wp14">
+<w:footnotes xmlns:wpc="http://schemas.microsoft.com/office/word/2010/wordprocessingCanvas" xmlns:cx="http://schemas.microsoft.com/office/drawing/2014/chartex" xmlns:mc="http://schemas.openxmlformats.org/markup-compatibility/2006" xmlns:o="urn:schemas-microsoft-com:office:office" xmlns:r="http://schemas.openxmlformats.org/officeDocument/2006/relationships" xmlns:m="http://schemas.openxmlformats.org/officeDocument/2006/math" xmlns:v="urn:schemas-microsoft-com:vml" xmlns:wp14="http://schemas.microsoft.com/office/word/2010/wordprocessingDrawing" xmlns:wp="http://schemas.openxmlformats.org/drawingml/2006/wordprocessingDrawing" xmlns:w10="urn:schemas-microsoft-com:office:word" xmlns:w="http://schemas.openxmlformats.org/wordprocessingml/2006/main" xmlns:w14="http://schemas.microsoft.com/office/word/2010/wordml" xmlns:w15="http://schemas.microsoft.com/office/word/2012/wordml" xmlns:w16se="http://schemas.microsoft.com/office/word/2015/wordml/symex" xmlns:wpg="http://schemas.microsoft.com/office/word/2010/wordprocessingGroup" xmlns:wpi="http://schemas.microsoft.com/office/word/2010/wordprocessingInk" xmlns:wne="http://schemas.microsoft.com/office/word/2006/wordml" xmlns:wps="http://schemas.microsoft.com/office/word/2010/wordprocessingShape" mc:Ignorable="w14 w15 w16se wp14">
   <w:footnote w:type="separator" w:id="-1">
     <w:p>
       <w:pPr>
@@ -3339,7 +3603,7 @@
 </file>
 
 <file path=word/numbering.xml><?xml version="1.0" encoding="utf-8"?>
-<w:numbering xmlns:wpc="http://schemas.microsoft.com/office/word/2010/wordprocessingCanvas" xmlns:cx="http://schemas.microsoft.com/office/drawing/2014/chartex" xmlns:cx1="http://schemas.microsoft.com/office/drawing/2015/9/8/chartex" xmlns:cx2="http://schemas.microsoft.com/office/drawing/2015/10/21/chartex" xmlns:cx3="http://schemas.microsoft.com/office/drawing/2016/5/9/chartex" xmlns:cx4="http://schemas.microsoft.com/office/drawing/2016/5/10/chartex" xmlns:cx5="http://schemas.microsoft.com/office/drawing/2016/5/11/chartex" xmlns:cx6="http://schemas.microsoft.com/office/drawing/2016/5/12/chartex" xmlns:cx7="http://schemas.microsoft.com/office/drawing/2016/5/13/chartex" xmlns:cx8="http://schemas.microsoft.com/office/drawing/2016/5/14/chartex" xmlns:mc="http://schemas.openxmlformats.org/markup-compatibility/2006" xmlns:aink="http://schemas.microsoft.com/office/drawing/2016/ink" xmlns:am3d="http://schemas.microsoft.com/office/drawing/2017/model3d" xmlns:o="urn:schemas-microsoft-com:office:office" xmlns:r="http://schemas.openxmlformats.org/officeDocument/2006/relationships" xmlns:m="http://schemas.openxmlformats.org/officeDocument/2006/math" xmlns:v="urn:schemas-microsoft-com:vml" xmlns:wp14="http://schemas.microsoft.com/office/word/2010/wordprocessingDrawing" xmlns:wp="http://schemas.openxmlformats.org/drawingml/2006/wordprocessingDrawing" xmlns:w10="urn:schemas-microsoft-com:office:word" xmlns:w="http://schemas.openxmlformats.org/wordprocessingml/2006/main" xmlns:w14="http://schemas.microsoft.com/office/word/2010/wordml" xmlns:w15="http://schemas.microsoft.com/office/word/2012/wordml" xmlns:w16cex="http://schemas.microsoft.com/office/word/2018/wordml/cex" xmlns:w16cid="http://schemas.microsoft.com/office/word/2016/wordml/cid" xmlns:w16="http://schemas.microsoft.com/office/word/2018/wordml" xmlns:w16sdtdh="http://schemas.microsoft.com/office/word/2020/wordml/sdtdatahash" xmlns:w16se="http://schemas.microsoft.com/office/word/2015/wordml/symex" xmlns:wpg="http://schemas.microsoft.com/office/word/2010/wordprocessingGroup" xmlns:wpi="http://schemas.microsoft.com/office/word/2010/wordprocessingInk" xmlns:wne="http://schemas.microsoft.com/office/word/2006/wordml" xmlns:wps="http://schemas.microsoft.com/office/word/2010/wordprocessingShape" mc:Ignorable="w14 w15 w16se w16cid w16 w16cex w16sdtdh wp14">
+<w:numbering xmlns:wpc="http://schemas.microsoft.com/office/word/2010/wordprocessingCanvas" xmlns:cx="http://schemas.microsoft.com/office/drawing/2014/chartex" xmlns:mc="http://schemas.openxmlformats.org/markup-compatibility/2006" xmlns:o="urn:schemas-microsoft-com:office:office" xmlns:r="http://schemas.openxmlformats.org/officeDocument/2006/relationships" xmlns:m="http://schemas.openxmlformats.org/officeDocument/2006/math" xmlns:v="urn:schemas-microsoft-com:vml" xmlns:wp14="http://schemas.microsoft.com/office/word/2010/wordprocessingDrawing" xmlns:wp="http://schemas.openxmlformats.org/drawingml/2006/wordprocessingDrawing" xmlns:w10="urn:schemas-microsoft-com:office:word" xmlns:w="http://schemas.openxmlformats.org/wordprocessingml/2006/main" xmlns:w14="http://schemas.microsoft.com/office/word/2010/wordml" xmlns:w15="http://schemas.microsoft.com/office/word/2012/wordml" xmlns:w16se="http://schemas.microsoft.com/office/word/2015/wordml/symex" xmlns:wpg="http://schemas.microsoft.com/office/word/2010/wordprocessingGroup" xmlns:wpi="http://schemas.microsoft.com/office/word/2010/wordprocessingInk" xmlns:wne="http://schemas.microsoft.com/office/word/2006/wordml" xmlns:wps="http://schemas.microsoft.com/office/word/2010/wordprocessingShape" mc:Ignorable="w14 w15 w16se wp14">
   <w:abstractNum w:abstractNumId="0" w15:restartNumberingAfterBreak="0">
     <w:nsid w:val="06ED5671"/>
     <w:multiLevelType w:val="hybridMultilevel"/>
@@ -4264,7 +4528,7 @@
 </file>
 
 <file path=word/styles.xml><?xml version="1.0" encoding="utf-8"?>
-<w:styles xmlns:mc="http://schemas.openxmlformats.org/markup-compatibility/2006" xmlns:r="http://schemas.openxmlformats.org/officeDocument/2006/relationships" xmlns:w="http://schemas.openxmlformats.org/wordprocessingml/2006/main" xmlns:w14="http://schemas.microsoft.com/office/word/2010/wordml" xmlns:w15="http://schemas.microsoft.com/office/word/2012/wordml" xmlns:w16cex="http://schemas.microsoft.com/office/word/2018/wordml/cex" xmlns:w16cid="http://schemas.microsoft.com/office/word/2016/wordml/cid" xmlns:w16="http://schemas.microsoft.com/office/word/2018/wordml" xmlns:w16sdtdh="http://schemas.microsoft.com/office/word/2020/wordml/sdtdatahash" xmlns:w16se="http://schemas.microsoft.com/office/word/2015/wordml/symex" mc:Ignorable="w14 w15 w16se w16cid w16 w16cex w16sdtdh">
+<w:styles xmlns:mc="http://schemas.openxmlformats.org/markup-compatibility/2006" xmlns:r="http://schemas.openxmlformats.org/officeDocument/2006/relationships" xmlns:w="http://schemas.openxmlformats.org/wordprocessingml/2006/main" xmlns:w14="http://schemas.microsoft.com/office/word/2010/wordml" xmlns:w15="http://schemas.microsoft.com/office/word/2012/wordml" xmlns:w16se="http://schemas.microsoft.com/office/word/2015/wordml/symex" mc:Ignorable="w14 w15 w16se">
   <w:docDefaults>
     <w:rPrDefault>
       <w:rPr>
@@ -4280,7 +4544,7 @@
       </w:pPr>
     </w:pPrDefault>
   </w:docDefaults>
-  <w:latentStyles w:defLockedState="0" w:defUIPriority="99" w:defSemiHidden="0" w:defUnhideWhenUsed="0" w:defQFormat="0" w:count="376">
+  <w:latentStyles w:defLockedState="0" w:defUIPriority="99" w:defSemiHidden="0" w:defUnhideWhenUsed="0" w:defQFormat="0" w:count="371">
     <w:lsdException w:name="Normal" w:uiPriority="0" w:qFormat="1"/>
     <w:lsdException w:name="heading 1" w:uiPriority="9" w:qFormat="1"/>
     <w:lsdException w:name="heading 2" w:semiHidden="1" w:uiPriority="9" w:unhideWhenUsed="1" w:qFormat="1"/>
@@ -4386,6 +4650,7 @@
     <w:lsdException w:name="HTML Sample" w:semiHidden="1" w:unhideWhenUsed="1"/>
     <w:lsdException w:name="HTML Typewriter" w:semiHidden="1" w:unhideWhenUsed="1"/>
     <w:lsdException w:name="HTML Variable" w:semiHidden="1" w:unhideWhenUsed="1"/>
+    <w:lsdException w:name="Normal Table" w:semiHidden="1" w:unhideWhenUsed="1"/>
     <w:lsdException w:name="annotation subject" w:semiHidden="1" w:unhideWhenUsed="1"/>
     <w:lsdException w:name="No List" w:semiHidden="1" w:unhideWhenUsed="1"/>
     <w:lsdException w:name="Outline List 1" w:semiHidden="1" w:unhideWhenUsed="1"/>
@@ -4428,8 +4693,11 @@
     <w:lsdException w:name="Table Contemporary" w:semiHidden="1" w:unhideWhenUsed="1"/>
     <w:lsdException w:name="Table Elegant" w:semiHidden="1" w:unhideWhenUsed="1"/>
     <w:lsdException w:name="Table Professional" w:semiHidden="1" w:unhideWhenUsed="1"/>
+    <w:lsdException w:name="Table Subtle 1" w:semiHidden="1" w:unhideWhenUsed="1"/>
     <w:lsdException w:name="Table Subtle 2" w:semiHidden="1" w:unhideWhenUsed="1"/>
     <w:lsdException w:name="Table Web 1" w:semiHidden="1" w:unhideWhenUsed="1"/>
+    <w:lsdException w:name="Table Web 2" w:semiHidden="1" w:unhideWhenUsed="1"/>
+    <w:lsdException w:name="Table Web 3" w:semiHidden="1" w:unhideWhenUsed="1"/>
     <w:lsdException w:name="Balloon Text" w:semiHidden="1" w:unhideWhenUsed="1"/>
     <w:lsdException w:name="Table Grid" w:uiPriority="39"/>
     <w:lsdException w:name="Table Theme" w:semiHidden="1" w:unhideWhenUsed="1"/>
@@ -4648,11 +4916,6 @@
     <w:lsdException w:name="List Table 5 Dark Accent 6" w:uiPriority="50"/>
     <w:lsdException w:name="List Table 6 Colorful Accent 6" w:uiPriority="51"/>
     <w:lsdException w:name="List Table 7 Colorful Accent 6" w:uiPriority="52"/>
-    <w:lsdException w:name="Mention" w:semiHidden="1" w:unhideWhenUsed="1"/>
-    <w:lsdException w:name="Smart Hyperlink" w:semiHidden="1" w:unhideWhenUsed="1"/>
-    <w:lsdException w:name="Hashtag" w:semiHidden="1" w:unhideWhenUsed="1"/>
-    <w:lsdException w:name="Unresolved Mention" w:semiHidden="1" w:unhideWhenUsed="1"/>
-    <w:lsdException w:name="Smart Link" w:semiHidden="1" w:unhideWhenUsed="1"/>
   </w:latentStyles>
   <w:style w:type="paragraph" w:default="1" w:styleId="Normal">
     <w:name w:val="Normal"/>
@@ -4795,7 +5058,7 @@
       <w:u w:val="single"/>
     </w:rPr>
   </w:style>
-  <w:style w:type="character" w:styleId="Mentionnonrsolue">
+  <w:style w:type="character" w:customStyle="1" w:styleId="UnresolvedMention">
     <w:name w:val="Unresolved Mention"/>
     <w:basedOn w:val="Policepardfaut"/>
     <w:uiPriority w:val="99"/>
@@ -5147,7 +5410,7 @@
 </file>
 
 <file path=customXml/itemProps1.xml><?xml version="1.0" encoding="utf-8"?>
-<ds:datastoreItem xmlns:ds="http://schemas.openxmlformats.org/officeDocument/2006/customXml" ds:itemID="{217B7ACA-FA10-4F4A-B596-2198C73AC76E}">
+<ds:datastoreItem xmlns:ds="http://schemas.openxmlformats.org/officeDocument/2006/customXml" ds:itemID="{EA0C3F17-8D06-41C9-981D-E267F7298620}">
   <ds:schemaRefs>
     <ds:schemaRef ds:uri="http://schemas.openxmlformats.org/officeDocument/2006/bibliography"/>
   </ds:schemaRefs>

</xml_diff>